<commit_message>
Updated layout documentation to included keystrokes for dotted circle.
</commit_message>
<xml_diff>
--- a/release/sil/sil_tai_dam/docs/sil_tai_dam_layout.docx
+++ b/release/sil/sil_tai_dam/docs/sil_tai_dam_layout.docx
@@ -38,7 +38,7 @@
     </w:p>
     <w:p>
       <w:pPr>
-        <w:spacing w:before="240"/>
+        <w:spacing w:before="160" w:after="80"/>
         <w:rPr>
           <w:b/>
           <w:bCs/>
@@ -100,7 +100,6 @@
           <w:noProof/>
           <w:sz w:val="22"/>
           <w:szCs w:val="22"/>
-          <w:lang w:bidi="he-IL"/>
         </w:rPr>
         <w:drawing>
           <wp:inline distT="0" distB="0" distL="0" distR="0" wp14:anchorId="4F66D5CD" wp14:editId="3724F8B5">
@@ -154,7 +153,7 @@
     </w:p>
     <w:p>
       <w:pPr>
-        <w:spacing w:before="240" w:after="0"/>
+        <w:spacing w:before="160" w:after="80"/>
         <w:rPr>
           <w:b/>
           <w:bCs/>
@@ -180,8 +179,6 @@
         </w:rPr>
         <w:t xml:space="preserve">: </w:t>
       </w:r>
-      <w:bookmarkStart w:id="0" w:name="_GoBack"/>
-      <w:bookmarkEnd w:id="0"/>
       <w:r>
         <w:rPr>
           <w:b/>
@@ -199,7 +196,6 @@
       <w:r>
         <w:rPr>
           <w:noProof/>
-          <w:lang w:bidi="he-IL"/>
         </w:rPr>
         <w:drawing>
           <wp:inline distT="0" distB="0" distL="0" distR="0">
@@ -253,7 +249,7 @@
     </w:p>
     <w:p>
       <w:pPr>
-        <w:spacing w:before="240" w:after="0"/>
+        <w:spacing w:before="160" w:after="80"/>
       </w:pPr>
       <w:r>
         <w:rPr>
@@ -540,7 +536,7 @@
                 <w:sz w:val="22"/>
                 <w:szCs w:val="22"/>
               </w:rPr>
-              <w:t>ꪞ</w:t>
+              <w:t>ꪧ</w:t>
             </w:r>
           </w:p>
         </w:tc>
@@ -565,7 +561,7 @@
                 <w:sz w:val="22"/>
                 <w:szCs w:val="22"/>
               </w:rPr>
-              <w:t xml:space="preserve">p </w:t>
+              <w:t xml:space="preserve">R </w:t>
             </w:r>
             <w:r>
               <w:rPr>
@@ -582,7 +578,7 @@
                 <w:sz w:val="22"/>
                 <w:szCs w:val="22"/>
               </w:rPr>
-              <w:t xml:space="preserve"> p</w:t>
+              <w:t xml:space="preserve"> R</w:t>
             </w:r>
           </w:p>
         </w:tc>
@@ -696,7 +692,7 @@
                 <w:sz w:val="22"/>
                 <w:szCs w:val="22"/>
               </w:rPr>
-              <w:t>ꪧ</w:t>
+              <w:t>ꪦ</w:t>
             </w:r>
           </w:p>
         </w:tc>
@@ -721,7 +717,7 @@
                 <w:sz w:val="22"/>
                 <w:szCs w:val="22"/>
               </w:rPr>
-              <w:t xml:space="preserve">R </w:t>
+              <w:t xml:space="preserve">r </w:t>
             </w:r>
             <w:r>
               <w:rPr>
@@ -738,7 +734,7 @@
                 <w:sz w:val="22"/>
                 <w:szCs w:val="22"/>
               </w:rPr>
-              <w:t xml:space="preserve"> R</w:t>
+              <w:t xml:space="preserve"> r</w:t>
             </w:r>
           </w:p>
         </w:tc>
@@ -852,7 +848,7 @@
                 <w:sz w:val="22"/>
                 <w:szCs w:val="22"/>
               </w:rPr>
-              <w:t>ꪦ</w:t>
+              <w:t>!</w:t>
             </w:r>
           </w:p>
         </w:tc>
@@ -877,24 +873,7 @@
                 <w:sz w:val="22"/>
                 <w:szCs w:val="22"/>
               </w:rPr>
-              <w:t xml:space="preserve">r </w:t>
-            </w:r>
-            <w:r>
-              <w:rPr>
-                <w:rFonts w:ascii="Arial" w:hAnsi="Arial" w:cs="Arial"/>
-                <w:color w:val="auto"/>
-                <w:sz w:val="22"/>
-                <w:szCs w:val="22"/>
-              </w:rPr>
-              <w:t>+</w:t>
-            </w:r>
-            <w:r>
-              <w:rPr>
-                <w:rFonts w:ascii="Arial" w:hAnsi="Arial" w:cs="Arial"/>
-                <w:sz w:val="22"/>
-                <w:szCs w:val="22"/>
-              </w:rPr>
-              <w:t xml:space="preserve"> r</w:t>
+              <w:t>| + !</w:t>
             </w:r>
           </w:p>
         </w:tc>
@@ -1008,7 +987,7 @@
                 <w:sz w:val="22"/>
                 <w:szCs w:val="22"/>
               </w:rPr>
-              <w:t>!</w:t>
+              <w:t>@</w:t>
             </w:r>
           </w:p>
         </w:tc>
@@ -1033,7 +1012,7 @@
                 <w:sz w:val="22"/>
                 <w:szCs w:val="22"/>
               </w:rPr>
-              <w:t>| + !</w:t>
+              <w:t>| + @</w:t>
             </w:r>
           </w:p>
         </w:tc>
@@ -1136,18 +1115,16 @@
             <w:pPr>
               <w:pStyle w:val="RemappedTV"/>
               <w:rPr>
-                <w:rFonts w:ascii="Tai Heritage Pro" w:hAnsi="Tai Heritage Pro" w:cs="Tai Heritage Pro"/>
-                <w:sz w:val="22"/>
-                <w:szCs w:val="22"/>
-              </w:rPr>
-            </w:pPr>
-            <w:r>
-              <w:rPr>
-                <w:rFonts w:ascii="Tai Heritage Pro" w:hAnsi="Tai Heritage Pro" w:cs="Tai Heritage Pro"/>
-                <w:sz w:val="22"/>
-                <w:szCs w:val="22"/>
-              </w:rPr>
-              <w:t>@</w:t>
+                <w:sz w:val="22"/>
+                <w:szCs w:val="22"/>
+              </w:rPr>
+            </w:pPr>
+            <w:r>
+              <w:rPr>
+                <w:sz w:val="22"/>
+                <w:szCs w:val="22"/>
+              </w:rPr>
+              <w:t>&lt;</w:t>
             </w:r>
           </w:p>
         </w:tc>
@@ -1155,7 +1132,6 @@
           <w:tcPr>
             <w:tcW w:w="1511" w:type="dxa"/>
             <w:shd w:val="clear" w:color="auto" w:fill="auto"/>
-            <w:vAlign w:val="center"/>
           </w:tcPr>
           <w:p>
             <w:pPr>
@@ -1172,7 +1148,7 @@
                 <w:sz w:val="22"/>
                 <w:szCs w:val="22"/>
               </w:rPr>
-              <w:t>| + @</w:t>
+              <w:t>| + &lt;</w:t>
             </w:r>
           </w:p>
         </w:tc>
@@ -1275,16 +1251,18 @@
             <w:pPr>
               <w:pStyle w:val="RemappedTV"/>
               <w:rPr>
-                <w:sz w:val="22"/>
-                <w:szCs w:val="22"/>
-              </w:rPr>
-            </w:pPr>
-            <w:r>
-              <w:rPr>
-                <w:sz w:val="22"/>
-                <w:szCs w:val="22"/>
-              </w:rPr>
-              <w:t>&lt;</w:t>
+                <w:rFonts w:ascii="Tai Heritage Pro" w:hAnsi="Tai Heritage Pro" w:cs="Tai Heritage Pro"/>
+                <w:sz w:val="22"/>
+                <w:szCs w:val="22"/>
+              </w:rPr>
+            </w:pPr>
+            <w:r>
+              <w:rPr>
+                <w:rFonts w:ascii="Tai Heritage Pro" w:hAnsi="Tai Heritage Pro" w:cs="Tai Heritage Pro"/>
+                <w:sz w:val="22"/>
+                <w:szCs w:val="22"/>
+              </w:rPr>
+              <w:t>&gt;</w:t>
             </w:r>
           </w:p>
         </w:tc>
@@ -1308,7 +1286,7 @@
                 <w:sz w:val="22"/>
                 <w:szCs w:val="22"/>
               </w:rPr>
-              <w:t>| + &lt;</w:t>
+              <w:t>| + &gt;</w:t>
             </w:r>
           </w:p>
         </w:tc>
@@ -1422,7 +1400,7 @@
                 <w:sz w:val="22"/>
                 <w:szCs w:val="22"/>
               </w:rPr>
-              <w:t>&gt;</w:t>
+              <w:t>◌</w:t>
             </w:r>
           </w:p>
         </w:tc>
@@ -1446,8 +1424,132 @@
                 <w:sz w:val="22"/>
                 <w:szCs w:val="22"/>
               </w:rPr>
-              <w:t>| + &gt;</w:t>
-            </w:r>
+              <w:t>( + )</w:t>
+            </w:r>
+            <w:bookmarkStart w:id="0" w:name="_GoBack"/>
+            <w:bookmarkEnd w:id="0"/>
+          </w:p>
+        </w:tc>
+      </w:tr>
+      <w:tr>
+        <w:tc>
+          <w:tcPr>
+            <w:tcW w:w="1512" w:type="dxa"/>
+            <w:shd w:val="clear" w:color="auto" w:fill="auto"/>
+            <w:vAlign w:val="center"/>
+          </w:tcPr>
+          <w:p>
+            <w:pPr>
+              <w:pStyle w:val="RemappedTV"/>
+              <w:rPr>
+                <w:rFonts w:ascii="Tai Heritage Pro" w:hAnsi="Tai Heritage Pro" w:cs="Tai Heritage Pro"/>
+                <w:sz w:val="22"/>
+                <w:szCs w:val="22"/>
+              </w:rPr>
+            </w:pPr>
+            <w:r>
+              <w:rPr>
+                <w:rFonts w:ascii="Tai Heritage Pro" w:hAnsi="Tai Heritage Pro" w:cs="Tai Heritage Pro"/>
+                <w:sz w:val="22"/>
+                <w:szCs w:val="22"/>
+              </w:rPr>
+              <w:t>ꪞ</w:t>
+            </w:r>
+          </w:p>
+        </w:tc>
+        <w:tc>
+          <w:tcPr>
+            <w:tcW w:w="1511" w:type="dxa"/>
+            <w:shd w:val="clear" w:color="auto" w:fill="auto"/>
+            <w:vAlign w:val="center"/>
+          </w:tcPr>
+          <w:p>
+            <w:pPr>
+              <w:pStyle w:val="RemappedTV"/>
+              <w:rPr>
+                <w:rFonts w:ascii="Arial" w:hAnsi="Arial" w:cs="Arial"/>
+                <w:sz w:val="22"/>
+                <w:szCs w:val="22"/>
+              </w:rPr>
+            </w:pPr>
+            <w:r>
+              <w:rPr>
+                <w:rFonts w:ascii="Arial" w:hAnsi="Arial" w:cs="Arial"/>
+                <w:sz w:val="22"/>
+                <w:szCs w:val="22"/>
+              </w:rPr>
+              <w:t xml:space="preserve">p </w:t>
+            </w:r>
+            <w:r>
+              <w:rPr>
+                <w:rFonts w:ascii="Arial" w:hAnsi="Arial" w:cs="Arial"/>
+                <w:color w:val="auto"/>
+                <w:sz w:val="22"/>
+                <w:szCs w:val="22"/>
+              </w:rPr>
+              <w:t>+</w:t>
+            </w:r>
+            <w:r>
+              <w:rPr>
+                <w:rFonts w:ascii="Arial" w:hAnsi="Arial" w:cs="Arial"/>
+                <w:sz w:val="22"/>
+                <w:szCs w:val="22"/>
+              </w:rPr>
+              <w:t xml:space="preserve"> p</w:t>
+            </w:r>
+          </w:p>
+        </w:tc>
+        <w:tc>
+          <w:tcPr>
+            <w:tcW w:w="337" w:type="dxa"/>
+            <w:tcBorders>
+              <w:top w:val="nil"/>
+              <w:bottom w:val="nil"/>
+            </w:tcBorders>
+            <w:shd w:val="clear" w:color="auto" w:fill="auto"/>
+          </w:tcPr>
+          <w:p>
+            <w:pPr>
+              <w:pStyle w:val="RemappedTV"/>
+              <w:rPr>
+                <w:rFonts w:ascii="Arial" w:hAnsi="Arial" w:cs="Arial"/>
+                <w:sz w:val="22"/>
+                <w:szCs w:val="22"/>
+              </w:rPr>
+            </w:pPr>
+          </w:p>
+        </w:tc>
+        <w:tc>
+          <w:tcPr>
+            <w:tcW w:w="1527" w:type="dxa"/>
+            <w:shd w:val="clear" w:color="auto" w:fill="auto"/>
+            <w:vAlign w:val="center"/>
+          </w:tcPr>
+          <w:p>
+            <w:pPr>
+              <w:pStyle w:val="RemappedTV"/>
+              <w:rPr>
+                <w:rFonts w:ascii="Tai Heritage Pro" w:hAnsi="Tai Heritage Pro" w:cs="Tai Heritage Pro"/>
+                <w:sz w:val="22"/>
+                <w:szCs w:val="22"/>
+              </w:rPr>
+            </w:pPr>
+          </w:p>
+        </w:tc>
+        <w:tc>
+          <w:tcPr>
+            <w:tcW w:w="1511" w:type="dxa"/>
+            <w:shd w:val="clear" w:color="auto" w:fill="auto"/>
+          </w:tcPr>
+          <w:p>
+            <w:pPr>
+              <w:pStyle w:val="RemappedTV"/>
+              <w:rPr>
+                <w:rFonts w:ascii="Arial" w:hAnsi="Arial" w:cs="Arial"/>
+                <w:sz w:val="22"/>
+                <w:szCs w:val="22"/>
+              </w:rPr>
+            </w:pPr>
           </w:p>
         </w:tc>
       </w:tr>
@@ -1466,7 +1568,7 @@
       <w:footerReference w:type="default" r:id="rId9"/>
       <w:type w:val="continuous"/>
       <w:pgSz w:w="12240" w:h="15840" w:code="1"/>
-      <w:pgMar w:top="1440" w:right="1440" w:bottom="1152" w:left="1440" w:header="720" w:footer="360" w:gutter="0"/>
+      <w:pgMar w:top="1152" w:right="1440" w:bottom="1152" w:left="1440" w:header="720" w:footer="360" w:gutter="0"/>
       <w:cols w:space="720"/>
     </w:sectPr>
   </w:body>
@@ -1578,7 +1680,7 @@
         <w:noProof/>
         <w:sz w:val="20"/>
       </w:rPr>
-      <w:t>10 January 2018</w:t>
+      <w:t>23 April 2018</w:t>
     </w:r>
     <w:r>
       <w:rPr>
@@ -1682,7 +1784,7 @@
         <w:noProof/>
         <w:sz w:val="20"/>
       </w:rPr>
-      <w:t>2</w:t>
+      <w:t>1</w:t>
     </w:r>
     <w:r>
       <w:rPr>

</xml_diff>